<commit_message>
Atualização mensal dos arquivos das aulas
Atualização e adição de anotações e atividades.
</commit_message>
<xml_diff>
--- a/SENAI/WORDS/LER/AULA 4.docx
+++ b/SENAI/WORDS/LER/AULA 4.docx
@@ -35,15 +35,7 @@
           <w:b/>
           <w:sz w:val="32"/>
         </w:rPr>
-        <w:t xml:space="preserve">AULA </w:t>
-      </w:r>
-      <w:r>
-        <w:rPr>
-          <w:rFonts w:ascii="Arial" w:hAnsi="Arial" w:cs="Arial"/>
-          <w:b/>
-          <w:sz w:val="32"/>
-        </w:rPr>
-        <w:t>4</w:t>
+        <w:t>AULA 4</w:t>
       </w:r>
     </w:p>
     <w:p>
@@ -1159,6 +1151,7 @@
         <w:rPr>
           <w:rFonts w:ascii="Arial" w:hAnsi="Arial" w:cs="Arial"/>
           <w:b/>
+          <w:noProof/>
           <w:sz w:val="28"/>
         </w:rPr>
         <w:drawing>
@@ -2528,6 +2521,696 @@
         </w:rPr>
         <w:t>Pequenas clarificações no texto</w:t>
       </w:r>
+    </w:p>
+    <w:p>
+      <w:pPr>
+        <w:rPr>
+          <w:rFonts w:ascii="Arial" w:hAnsi="Arial" w:cs="Arial"/>
+          <w:sz w:val="24"/>
+        </w:rPr>
+      </w:pPr>
+    </w:p>
+    <w:p>
+      <w:pPr>
+        <w:rPr>
+          <w:rFonts w:ascii="Arial" w:hAnsi="Arial" w:cs="Arial"/>
+          <w:sz w:val="24"/>
+        </w:rPr>
+      </w:pPr>
+    </w:p>
+    <w:p>
+      <w:pPr>
+        <w:rPr>
+          <w:rFonts w:ascii="Arial" w:hAnsi="Arial" w:cs="Arial"/>
+          <w:b/>
+          <w:sz w:val="28"/>
+        </w:rPr>
+      </w:pPr>
+      <w:r>
+        <w:rPr>
+          <w:rFonts w:ascii="Arial" w:hAnsi="Arial" w:cs="Arial"/>
+          <w:b/>
+          <w:sz w:val="28"/>
+        </w:rPr>
+        <w:t>Ciclo de vida do documento</w:t>
+      </w:r>
+    </w:p>
+    <w:p>
+      <w:pPr>
+        <w:rPr>
+          <w:rFonts w:ascii="Arial" w:hAnsi="Arial" w:cs="Arial"/>
+          <w:sz w:val="24"/>
+        </w:rPr>
+      </w:pPr>
+    </w:p>
+    <w:p>
+      <w:pPr>
+        <w:rPr>
+          <w:rFonts w:ascii="Arial" w:hAnsi="Arial" w:cs="Arial"/>
+          <w:b/>
+          <w:sz w:val="24"/>
+        </w:rPr>
+      </w:pPr>
+      <w:r>
+        <w:rPr>
+          <w:rFonts w:ascii="Arial" w:hAnsi="Arial" w:cs="Arial"/>
+          <w:b/>
+          <w:sz w:val="24"/>
+        </w:rPr>
+        <w:t>Exemplo:</w:t>
+      </w:r>
+    </w:p>
+    <w:p>
+      <w:pPr>
+        <w:pStyle w:val="PargrafodaLista"/>
+        <w:numPr>
+          <w:ilvl w:val="0"/>
+          <w:numId w:val="19"/>
+        </w:numPr>
+        <w:rPr>
+          <w:rFonts w:ascii="Arial" w:hAnsi="Arial" w:cs="Arial"/>
+          <w:sz w:val="24"/>
+        </w:rPr>
+      </w:pPr>
+      <w:r>
+        <w:rPr>
+          <w:rFonts w:ascii="Arial" w:hAnsi="Arial" w:cs="Arial"/>
+          <w:sz w:val="24"/>
+        </w:rPr>
+        <w:t>v1.0_Rascunho_01062024.docx</w:t>
+      </w:r>
+    </w:p>
+    <w:p>
+      <w:pPr>
+        <w:pStyle w:val="PargrafodaLista"/>
+        <w:numPr>
+          <w:ilvl w:val="0"/>
+          <w:numId w:val="19"/>
+        </w:numPr>
+        <w:rPr>
+          <w:rFonts w:ascii="Arial" w:hAnsi="Arial" w:cs="Arial"/>
+          <w:sz w:val="24"/>
+        </w:rPr>
+      </w:pPr>
+      <w:r>
+        <w:rPr>
+          <w:rFonts w:ascii="Arial" w:hAnsi="Arial" w:cs="Arial"/>
+          <w:sz w:val="24"/>
+        </w:rPr>
+        <w:t>v1.1_Validado_08062024.pdf</w:t>
+      </w:r>
+    </w:p>
+    <w:p>
+      <w:pPr>
+        <w:pStyle w:val="PargrafodaLista"/>
+        <w:numPr>
+          <w:ilvl w:val="0"/>
+          <w:numId w:val="19"/>
+        </w:numPr>
+        <w:rPr>
+          <w:rFonts w:ascii="Arial" w:hAnsi="Arial" w:cs="Arial"/>
+          <w:sz w:val="24"/>
+        </w:rPr>
+      </w:pPr>
+      <w:r>
+        <w:rPr>
+          <w:rFonts w:ascii="Arial" w:hAnsi="Arial" w:cs="Arial"/>
+          <w:sz w:val="24"/>
+        </w:rPr>
+        <w:t>v1.2_Rascunho_10062024.docx</w:t>
+      </w:r>
+    </w:p>
+    <w:p>
+      <w:pPr>
+        <w:pStyle w:val="PargrafodaLista"/>
+        <w:numPr>
+          <w:ilvl w:val="0"/>
+          <w:numId w:val="19"/>
+        </w:numPr>
+        <w:rPr>
+          <w:rFonts w:ascii="Arial" w:hAnsi="Arial" w:cs="Arial"/>
+          <w:sz w:val="24"/>
+        </w:rPr>
+      </w:pPr>
+      <w:r>
+        <w:rPr>
+          <w:rFonts w:ascii="Arial" w:hAnsi="Arial" w:cs="Arial"/>
+          <w:sz w:val="24"/>
+        </w:rPr>
+        <w:t>v2.0_Aprovado_15062024.pdf</w:t>
+      </w:r>
+      <w:r>
+        <w:rPr>
+          <w:rFonts w:ascii="Arial" w:hAnsi="Arial" w:cs="Arial"/>
+          <w:sz w:val="24"/>
+        </w:rPr>
+        <w:br/>
+      </w:r>
+      <w:r>
+        <w:rPr>
+          <w:rFonts w:ascii="Arial" w:hAnsi="Arial" w:cs="Arial"/>
+          <w:sz w:val="24"/>
+        </w:rPr>
+        <w:br/>
+      </w:r>
+    </w:p>
+    <w:p>
+      <w:pPr>
+        <w:rPr>
+          <w:rFonts w:ascii="Arial" w:hAnsi="Arial" w:cs="Arial"/>
+          <w:sz w:val="24"/>
+        </w:rPr>
+      </w:pPr>
+    </w:p>
+    <w:p>
+      <w:pPr>
+        <w:rPr>
+          <w:rFonts w:ascii="Arial" w:hAnsi="Arial" w:cs="Arial"/>
+          <w:b/>
+          <w:sz w:val="28"/>
+        </w:rPr>
+      </w:pPr>
+      <w:r>
+        <w:rPr>
+          <w:rFonts w:ascii="Arial" w:hAnsi="Arial" w:cs="Arial"/>
+          <w:b/>
+          <w:sz w:val="28"/>
+        </w:rPr>
+        <w:t>Boas Práticas de Versionamento</w:t>
+      </w:r>
+    </w:p>
+    <w:p>
+      <w:pPr>
+        <w:pStyle w:val="PargrafodaLista"/>
+        <w:numPr>
+          <w:ilvl w:val="0"/>
+          <w:numId w:val="21"/>
+        </w:numPr>
+        <w:rPr>
+          <w:rFonts w:ascii="Arial" w:hAnsi="Arial" w:cs="Arial"/>
+          <w:sz w:val="24"/>
+        </w:rPr>
+      </w:pPr>
+      <w:r>
+        <w:rPr>
+          <w:rFonts w:ascii="Arial" w:hAnsi="Arial" w:cs="Arial"/>
+          <w:sz w:val="24"/>
+        </w:rPr>
+        <w:t>Não editar versões aprovadas</w:t>
+      </w:r>
+    </w:p>
+    <w:p>
+      <w:pPr>
+        <w:pStyle w:val="PargrafodaLista"/>
+        <w:numPr>
+          <w:ilvl w:val="0"/>
+          <w:numId w:val="21"/>
+        </w:numPr>
+        <w:rPr>
+          <w:rFonts w:ascii="Arial" w:hAnsi="Arial" w:cs="Arial"/>
+          <w:sz w:val="24"/>
+        </w:rPr>
+      </w:pPr>
+      <w:r>
+        <w:rPr>
+          <w:rFonts w:ascii="Arial" w:hAnsi="Arial" w:cs="Arial"/>
+          <w:sz w:val="24"/>
+        </w:rPr>
+        <w:t>Guardar versões 6 meses</w:t>
+      </w:r>
+    </w:p>
+    <w:p>
+      <w:pPr>
+        <w:pStyle w:val="PargrafodaLista"/>
+        <w:numPr>
+          <w:ilvl w:val="0"/>
+          <w:numId w:val="21"/>
+        </w:numPr>
+        <w:rPr>
+          <w:rFonts w:ascii="Arial" w:hAnsi="Arial" w:cs="Arial"/>
+          <w:sz w:val="24"/>
+        </w:rPr>
+      </w:pPr>
+      <w:r>
+        <w:rPr>
+          <w:rFonts w:ascii="Arial" w:hAnsi="Arial" w:cs="Arial"/>
+          <w:sz w:val="24"/>
+        </w:rPr>
+        <w:t>PDF nas versões finais, DOCX nas versões em andamento</w:t>
+      </w:r>
+    </w:p>
+    <w:p>
+      <w:pPr>
+        <w:pStyle w:val="PargrafodaLista"/>
+        <w:numPr>
+          <w:ilvl w:val="0"/>
+          <w:numId w:val="21"/>
+        </w:numPr>
+        <w:rPr>
+          <w:rFonts w:ascii="Arial" w:hAnsi="Arial" w:cs="Arial"/>
+          <w:sz w:val="24"/>
+        </w:rPr>
+      </w:pPr>
+      <w:r>
+        <w:rPr>
+          <w:rFonts w:ascii="Arial" w:hAnsi="Arial" w:cs="Arial"/>
+          <w:sz w:val="24"/>
+        </w:rPr>
+        <w:t>Revisar rascunhos após 7 dias</w:t>
+      </w:r>
+    </w:p>
+    <w:p>
+      <w:pPr>
+        <w:rPr>
+          <w:rFonts w:ascii="Arial" w:hAnsi="Arial" w:cs="Arial"/>
+          <w:sz w:val="24"/>
+        </w:rPr>
+      </w:pPr>
+    </w:p>
+    <w:p>
+      <w:pPr>
+        <w:rPr>
+          <w:rFonts w:ascii="Arial" w:hAnsi="Arial" w:cs="Arial"/>
+          <w:sz w:val="24"/>
+        </w:rPr>
+      </w:pPr>
+    </w:p>
+    <w:p>
+      <w:pPr>
+        <w:rPr>
+          <w:rFonts w:ascii="Arial" w:hAnsi="Arial" w:cs="Arial"/>
+          <w:b/>
+          <w:sz w:val="28"/>
+        </w:rPr>
+      </w:pPr>
+      <w:r>
+        <w:rPr>
+          <w:rFonts w:ascii="Arial" w:hAnsi="Arial" w:cs="Arial"/>
+          <w:b/>
+          <w:sz w:val="28"/>
+        </w:rPr>
+        <w:t>Estrutura de pastas recomendadas</w:t>
+      </w:r>
+    </w:p>
+    <w:p>
+      <w:pPr>
+        <w:rPr>
+          <w:rFonts w:ascii="Arial" w:hAnsi="Arial" w:cs="Arial"/>
+          <w:b/>
+          <w:sz w:val="28"/>
+        </w:rPr>
+      </w:pPr>
+      <w:r>
+        <w:rPr>
+          <w:rFonts w:ascii="Arial" w:hAnsi="Arial" w:cs="Arial"/>
+          <w:b/>
+          <w:sz w:val="28"/>
+        </w:rPr>
+        <w:drawing>
+          <wp:inline distT="0" distB="0" distL="0" distR="0" wp14:anchorId="138AC9D6" wp14:editId="7427AD2E">
+            <wp:extent cx="5400040" cy="3456940"/>
+            <wp:effectExtent l="0" t="0" r="0" b="0"/>
+            <wp:docPr id="2" name="Imagem 2"/>
+            <wp:cNvGraphicFramePr>
+              <a:graphicFrameLocks xmlns:a="http://schemas.openxmlformats.org/drawingml/2006/main" noChangeAspect="1"/>
+            </wp:cNvGraphicFramePr>
+            <a:graphic xmlns:a="http://schemas.openxmlformats.org/drawingml/2006/main">
+              <a:graphicData uri="http://schemas.openxmlformats.org/drawingml/2006/picture">
+                <pic:pic xmlns:pic="http://schemas.openxmlformats.org/drawingml/2006/picture">
+                  <pic:nvPicPr>
+                    <pic:cNvPr id="1" name=""/>
+                    <pic:cNvPicPr/>
+                  </pic:nvPicPr>
+                  <pic:blipFill>
+                    <a:blip r:embed="rId6"/>
+                    <a:stretch>
+                      <a:fillRect/>
+                    </a:stretch>
+                  </pic:blipFill>
+                  <pic:spPr>
+                    <a:xfrm>
+                      <a:off x="0" y="0"/>
+                      <a:ext cx="5400040" cy="3456940"/>
+                    </a:xfrm>
+                    <a:prstGeom prst="rect">
+                      <a:avLst/>
+                    </a:prstGeom>
+                  </pic:spPr>
+                </pic:pic>
+              </a:graphicData>
+            </a:graphic>
+          </wp:inline>
+        </w:drawing>
+      </w:r>
+    </w:p>
+    <w:p>
+      <w:pPr>
+        <w:rPr>
+          <w:rFonts w:ascii="Arial" w:hAnsi="Arial" w:cs="Arial"/>
+          <w:b/>
+          <w:sz w:val="28"/>
+        </w:rPr>
+      </w:pPr>
+      <w:r>
+        <w:rPr>
+          <w:rFonts w:ascii="Arial" w:hAnsi="Arial" w:cs="Arial"/>
+          <w:b/>
+          <w:sz w:val="28"/>
+        </w:rPr>
+        <w:t>Controle de Alterações por Versão</w:t>
+      </w:r>
+    </w:p>
+    <w:p>
+      <w:pPr>
+        <w:rPr>
+          <w:rFonts w:ascii="Arial" w:hAnsi="Arial" w:cs="Arial"/>
+          <w:b/>
+          <w:sz w:val="28"/>
+        </w:rPr>
+      </w:pPr>
+      <w:r>
+        <w:rPr>
+          <w:rFonts w:ascii="Arial" w:hAnsi="Arial" w:cs="Arial"/>
+          <w:b/>
+          <w:sz w:val="28"/>
+        </w:rPr>
+        <w:drawing>
+          <wp:inline distT="0" distB="0" distL="0" distR="0" wp14:anchorId="5DF0A3E3" wp14:editId="2660A8C7">
+            <wp:extent cx="5400040" cy="2384425"/>
+            <wp:effectExtent l="0" t="0" r="0" b="0"/>
+            <wp:docPr id="3" name="Imagem 3"/>
+            <wp:cNvGraphicFramePr>
+              <a:graphicFrameLocks xmlns:a="http://schemas.openxmlformats.org/drawingml/2006/main" noChangeAspect="1"/>
+            </wp:cNvGraphicFramePr>
+            <a:graphic xmlns:a="http://schemas.openxmlformats.org/drawingml/2006/main">
+              <a:graphicData uri="http://schemas.openxmlformats.org/drawingml/2006/picture">
+                <pic:pic xmlns:pic="http://schemas.openxmlformats.org/drawingml/2006/picture">
+                  <pic:nvPicPr>
+                    <pic:cNvPr id="1" name=""/>
+                    <pic:cNvPicPr/>
+                  </pic:nvPicPr>
+                  <pic:blipFill>
+                    <a:blip r:embed="rId7"/>
+                    <a:stretch>
+                      <a:fillRect/>
+                    </a:stretch>
+                  </pic:blipFill>
+                  <pic:spPr>
+                    <a:xfrm>
+                      <a:off x="0" y="0"/>
+                      <a:ext cx="5400040" cy="2384425"/>
+                    </a:xfrm>
+                    <a:prstGeom prst="rect">
+                      <a:avLst/>
+                    </a:prstGeom>
+                  </pic:spPr>
+                </pic:pic>
+              </a:graphicData>
+            </a:graphic>
+          </wp:inline>
+        </w:drawing>
+      </w:r>
+    </w:p>
+    <w:p>
+      <w:pPr>
+        <w:rPr>
+          <w:rFonts w:ascii="Arial" w:hAnsi="Arial" w:cs="Arial"/>
+          <w:b/>
+          <w:sz w:val="28"/>
+        </w:rPr>
+      </w:pPr>
+      <w:r>
+        <w:rPr>
+          <w:rFonts w:ascii="Arial" w:hAnsi="Arial" w:cs="Arial"/>
+          <w:b/>
+          <w:sz w:val="28"/>
+        </w:rPr>
+        <w:lastRenderedPageBreak/>
+        <w:t>Controle de Alterações por Versão</w:t>
+      </w:r>
+    </w:p>
+    <w:p>
+      <w:pPr>
+        <w:rPr>
+          <w:rFonts w:ascii="Arial" w:hAnsi="Arial" w:cs="Arial"/>
+          <w:b/>
+          <w:sz w:val="28"/>
+        </w:rPr>
+      </w:pPr>
+    </w:p>
+    <w:p>
+      <w:pPr>
+        <w:rPr>
+          <w:rFonts w:ascii="Arial" w:hAnsi="Arial" w:cs="Arial"/>
+          <w:b/>
+          <w:sz w:val="24"/>
+        </w:rPr>
+      </w:pPr>
+      <w:r>
+        <w:rPr>
+          <w:rFonts w:ascii="Arial" w:hAnsi="Arial" w:cs="Arial"/>
+          <w:b/>
+          <w:sz w:val="24"/>
+        </w:rPr>
+        <w:t>Registro Detalhado (Dentro do Documento):</w:t>
+      </w:r>
+    </w:p>
+    <w:p>
+      <w:pPr>
+        <w:rPr>
+          <w:rFonts w:ascii="Arial" w:hAnsi="Arial" w:cs="Arial"/>
+          <w:b/>
+          <w:sz w:val="24"/>
+        </w:rPr>
+      </w:pPr>
+      <w:r>
+        <w:rPr>
+          <w:rFonts w:ascii="Arial" w:hAnsi="Arial" w:cs="Arial"/>
+          <w:b/>
+          <w:sz w:val="24"/>
+        </w:rPr>
+        <w:t>=== HISTÓRICO DE VERSÕES ===</w:t>
+      </w:r>
+    </w:p>
+    <w:p>
+      <w:pPr>
+        <w:rPr>
+          <w:rFonts w:ascii="Arial" w:hAnsi="Arial" w:cs="Arial"/>
+          <w:b/>
+          <w:sz w:val="24"/>
+        </w:rPr>
+      </w:pPr>
+    </w:p>
+    <w:p>
+      <w:pPr>
+        <w:rPr>
+          <w:rFonts w:ascii="Arial" w:hAnsi="Arial" w:cs="Arial"/>
+          <w:b/>
+          <w:sz w:val="24"/>
+        </w:rPr>
+      </w:pPr>
+      <w:r>
+        <w:rPr>
+          <w:rFonts w:ascii="Arial" w:hAnsi="Arial" w:cs="Arial"/>
+          <w:b/>
+          <w:sz w:val="24"/>
+        </w:rPr>
+        <w:t>v2.0 - 01/05/2024 – APROVADO</w:t>
+      </w:r>
+    </w:p>
+    <w:p>
+      <w:pPr>
+        <w:pStyle w:val="PargrafodaLista"/>
+        <w:numPr>
+          <w:ilvl w:val="0"/>
+          <w:numId w:val="22"/>
+        </w:numPr>
+        <w:rPr>
+          <w:rFonts w:ascii="Arial" w:hAnsi="Arial" w:cs="Arial"/>
+          <w:sz w:val="24"/>
+        </w:rPr>
+      </w:pPr>
+      <w:r>
+        <w:rPr>
+          <w:rFonts w:ascii="Arial" w:hAnsi="Arial" w:cs="Arial"/>
+          <w:sz w:val="24"/>
+        </w:rPr>
+        <w:t>Adicionada seção de requisitos legais (páginas 12-15)</w:t>
+      </w:r>
+    </w:p>
+    <w:p>
+      <w:pPr>
+        <w:pStyle w:val="PargrafodaLista"/>
+        <w:numPr>
+          <w:ilvl w:val="0"/>
+          <w:numId w:val="22"/>
+        </w:numPr>
+        <w:rPr>
+          <w:rFonts w:ascii="Arial" w:hAnsi="Arial" w:cs="Arial"/>
+          <w:sz w:val="24"/>
+        </w:rPr>
+      </w:pPr>
+      <w:r>
+        <w:rPr>
+          <w:rFonts w:ascii="Arial" w:hAnsi="Arial" w:cs="Arial"/>
+          <w:sz w:val="24"/>
+        </w:rPr>
+        <w:t>Removido requisito RF33 por decisão do cliente</w:t>
+      </w:r>
+    </w:p>
+    <w:p>
+      <w:pPr>
+        <w:pStyle w:val="PargrafodaLista"/>
+        <w:numPr>
+          <w:ilvl w:val="0"/>
+          <w:numId w:val="22"/>
+        </w:numPr>
+        <w:rPr>
+          <w:rFonts w:ascii="Arial" w:hAnsi="Arial" w:cs="Arial"/>
+          <w:sz w:val="24"/>
+        </w:rPr>
+      </w:pPr>
+      <w:r>
+        <w:rPr>
+          <w:rFonts w:ascii="Arial" w:hAnsi="Arial" w:cs="Arial"/>
+          <w:sz w:val="24"/>
+        </w:rPr>
+        <w:t>Diagramas atualizados conforme reunião 28/04</w:t>
+      </w:r>
+    </w:p>
+    <w:p>
+      <w:pPr>
+        <w:rPr>
+          <w:rFonts w:ascii="Arial" w:hAnsi="Arial" w:cs="Arial"/>
+          <w:sz w:val="24"/>
+        </w:rPr>
+      </w:pPr>
+    </w:p>
+    <w:p>
+      <w:pPr>
+        <w:rPr>
+          <w:rFonts w:ascii="Arial" w:hAnsi="Arial" w:cs="Arial"/>
+          <w:b/>
+          <w:sz w:val="24"/>
+        </w:rPr>
+      </w:pPr>
+      <w:r>
+        <w:rPr>
+          <w:rFonts w:ascii="Arial" w:hAnsi="Arial" w:cs="Arial"/>
+          <w:b/>
+          <w:sz w:val="24"/>
+        </w:rPr>
+        <w:t>v1.1 - 15/04/2024 – VALIDADO</w:t>
+      </w:r>
+    </w:p>
+    <w:p>
+      <w:pPr>
+        <w:pStyle w:val="PargrafodaLista"/>
+        <w:numPr>
+          <w:ilvl w:val="0"/>
+          <w:numId w:val="23"/>
+        </w:numPr>
+        <w:rPr>
+          <w:rFonts w:ascii="Arial" w:hAnsi="Arial" w:cs="Arial"/>
+          <w:sz w:val="24"/>
+        </w:rPr>
+      </w:pPr>
+      <w:r>
+        <w:rPr>
+          <w:rFonts w:ascii="Arial" w:hAnsi="Arial" w:cs="Arial"/>
+          <w:sz w:val="24"/>
+        </w:rPr>
+        <w:t>Correção de erros nos casos de uso UC10-UC12</w:t>
+      </w:r>
+    </w:p>
+    <w:p>
+      <w:pPr>
+        <w:pStyle w:val="PargrafodaLista"/>
+        <w:numPr>
+          <w:ilvl w:val="0"/>
+          <w:numId w:val="23"/>
+        </w:numPr>
+        <w:rPr>
+          <w:rFonts w:ascii="Arial" w:hAnsi="Arial" w:cs="Arial"/>
+          <w:sz w:val="24"/>
+        </w:rPr>
+      </w:pPr>
+      <w:r>
+        <w:rPr>
+          <w:rFonts w:ascii="Arial" w:hAnsi="Arial" w:cs="Arial"/>
+          <w:sz w:val="24"/>
+        </w:rPr>
+        <w:t>Formatação padronizada em todas as tabelas</w:t>
+      </w:r>
+    </w:p>
+    <w:p>
+      <w:pPr>
+        <w:rPr>
+          <w:rFonts w:ascii="Arial" w:hAnsi="Arial" w:cs="Arial"/>
+          <w:sz w:val="24"/>
+        </w:rPr>
+      </w:pPr>
+    </w:p>
+    <w:p>
+      <w:pPr>
+        <w:rPr>
+          <w:rFonts w:ascii="Arial" w:hAnsi="Arial" w:cs="Arial"/>
+          <w:b/>
+          <w:sz w:val="24"/>
+        </w:rPr>
+      </w:pPr>
+      <w:r>
+        <w:rPr>
+          <w:rFonts w:ascii="Arial" w:hAnsi="Arial" w:cs="Arial"/>
+          <w:b/>
+          <w:sz w:val="24"/>
+        </w:rPr>
+        <w:t>v1.0 - 10/04/2024 – RASCUNHO</w:t>
+      </w:r>
+    </w:p>
+    <w:p>
+      <w:pPr>
+        <w:pStyle w:val="PargrafodaLista"/>
+        <w:numPr>
+          <w:ilvl w:val="0"/>
+          <w:numId w:val="24"/>
+        </w:numPr>
+        <w:rPr>
+          <w:rFonts w:ascii="Arial" w:hAnsi="Arial" w:cs="Arial"/>
+          <w:sz w:val="24"/>
+        </w:rPr>
+      </w:pPr>
+      <w:r>
+        <w:rPr>
+          <w:rFonts w:ascii="Arial" w:hAnsi="Arial" w:cs="Arial"/>
+          <w:sz w:val="24"/>
+        </w:rPr>
+        <w:t>Versão inicial do documento</w:t>
+      </w:r>
+    </w:p>
+    <w:p>
+      <w:pPr>
+        <w:rPr>
+          <w:rFonts w:ascii="Arial" w:hAnsi="Arial" w:cs="Arial"/>
+          <w:sz w:val="24"/>
+        </w:rPr>
+      </w:pPr>
+    </w:p>
+    <w:p>
+      <w:pPr>
+        <w:rPr>
+          <w:rFonts w:ascii="Arial" w:hAnsi="Arial" w:cs="Arial"/>
+          <w:sz w:val="24"/>
+        </w:rPr>
+      </w:pPr>
+    </w:p>
+    <w:p>
+      <w:pPr>
+        <w:rPr>
+          <w:rFonts w:ascii="Arial" w:hAnsi="Arial" w:cs="Arial"/>
+          <w:sz w:val="24"/>
+        </w:rPr>
+      </w:pPr>
       <w:bookmarkStart w:id="0" w:name="_GoBack"/>
       <w:bookmarkEnd w:id="0"/>
     </w:p>
@@ -2883,6 +3566,208 @@
     </w:lvl>
   </w:abstractNum>
   <w:abstractNum w:abstractNumId="3" w15:restartNumberingAfterBreak="0">
+    <w:nsid w:val="0D5C3290"/>
+    <w:multiLevelType w:val="hybridMultilevel"/>
+    <w:tmpl w:val="084A7B20"/>
+    <w:lvl w:ilvl="0" w:tplc="04160001">
+      <w:start w:val="1"/>
+      <w:numFmt w:val="bullet"/>
+      <w:lvlText w:val=""/>
+      <w:lvlJc w:val="left"/>
+      <w:pPr>
+        <w:ind w:left="720" w:hanging="360"/>
+      </w:pPr>
+      <w:rPr>
+        <w:rFonts w:ascii="Symbol" w:hAnsi="Symbol" w:hint="default"/>
+      </w:rPr>
+    </w:lvl>
+    <w:lvl w:ilvl="1" w:tplc="04160003" w:tentative="1">
+      <w:start w:val="1"/>
+      <w:numFmt w:val="bullet"/>
+      <w:lvlText w:val="o"/>
+      <w:lvlJc w:val="left"/>
+      <w:pPr>
+        <w:ind w:left="1440" w:hanging="360"/>
+      </w:pPr>
+      <w:rPr>
+        <w:rFonts w:ascii="Courier New" w:hAnsi="Courier New" w:cs="Courier New" w:hint="default"/>
+      </w:rPr>
+    </w:lvl>
+    <w:lvl w:ilvl="2" w:tplc="04160005" w:tentative="1">
+      <w:start w:val="1"/>
+      <w:numFmt w:val="bullet"/>
+      <w:lvlText w:val=""/>
+      <w:lvlJc w:val="left"/>
+      <w:pPr>
+        <w:ind w:left="2160" w:hanging="360"/>
+      </w:pPr>
+      <w:rPr>
+        <w:rFonts w:ascii="Wingdings" w:hAnsi="Wingdings" w:hint="default"/>
+      </w:rPr>
+    </w:lvl>
+    <w:lvl w:ilvl="3" w:tplc="04160001" w:tentative="1">
+      <w:start w:val="1"/>
+      <w:numFmt w:val="bullet"/>
+      <w:lvlText w:val=""/>
+      <w:lvlJc w:val="left"/>
+      <w:pPr>
+        <w:ind w:left="2880" w:hanging="360"/>
+      </w:pPr>
+      <w:rPr>
+        <w:rFonts w:ascii="Symbol" w:hAnsi="Symbol" w:hint="default"/>
+      </w:rPr>
+    </w:lvl>
+    <w:lvl w:ilvl="4" w:tplc="04160003" w:tentative="1">
+      <w:start w:val="1"/>
+      <w:numFmt w:val="bullet"/>
+      <w:lvlText w:val="o"/>
+      <w:lvlJc w:val="left"/>
+      <w:pPr>
+        <w:ind w:left="3600" w:hanging="360"/>
+      </w:pPr>
+      <w:rPr>
+        <w:rFonts w:ascii="Courier New" w:hAnsi="Courier New" w:cs="Courier New" w:hint="default"/>
+      </w:rPr>
+    </w:lvl>
+    <w:lvl w:ilvl="5" w:tplc="04160005" w:tentative="1">
+      <w:start w:val="1"/>
+      <w:numFmt w:val="bullet"/>
+      <w:lvlText w:val=""/>
+      <w:lvlJc w:val="left"/>
+      <w:pPr>
+        <w:ind w:left="4320" w:hanging="360"/>
+      </w:pPr>
+      <w:rPr>
+        <w:rFonts w:ascii="Wingdings" w:hAnsi="Wingdings" w:hint="default"/>
+      </w:rPr>
+    </w:lvl>
+    <w:lvl w:ilvl="6" w:tplc="04160001" w:tentative="1">
+      <w:start w:val="1"/>
+      <w:numFmt w:val="bullet"/>
+      <w:lvlText w:val=""/>
+      <w:lvlJc w:val="left"/>
+      <w:pPr>
+        <w:ind w:left="5040" w:hanging="360"/>
+      </w:pPr>
+      <w:rPr>
+        <w:rFonts w:ascii="Symbol" w:hAnsi="Symbol" w:hint="default"/>
+      </w:rPr>
+    </w:lvl>
+    <w:lvl w:ilvl="7" w:tplc="04160003" w:tentative="1">
+      <w:start w:val="1"/>
+      <w:numFmt w:val="bullet"/>
+      <w:lvlText w:val="o"/>
+      <w:lvlJc w:val="left"/>
+      <w:pPr>
+        <w:ind w:left="5760" w:hanging="360"/>
+      </w:pPr>
+      <w:rPr>
+        <w:rFonts w:ascii="Courier New" w:hAnsi="Courier New" w:cs="Courier New" w:hint="default"/>
+      </w:rPr>
+    </w:lvl>
+    <w:lvl w:ilvl="8" w:tplc="04160005" w:tentative="1">
+      <w:start w:val="1"/>
+      <w:numFmt w:val="bullet"/>
+      <w:lvlText w:val=""/>
+      <w:lvlJc w:val="left"/>
+      <w:pPr>
+        <w:ind w:left="6480" w:hanging="360"/>
+      </w:pPr>
+      <w:rPr>
+        <w:rFonts w:ascii="Wingdings" w:hAnsi="Wingdings" w:hint="default"/>
+      </w:rPr>
+    </w:lvl>
+  </w:abstractNum>
+  <w:abstractNum w:abstractNumId="4" w15:restartNumberingAfterBreak="0">
+    <w:nsid w:val="12016470"/>
+    <w:multiLevelType w:val="hybridMultilevel"/>
+    <w:tmpl w:val="EE6067DC"/>
+    <w:lvl w:ilvl="0" w:tplc="0416000F">
+      <w:start w:val="1"/>
+      <w:numFmt w:val="decimal"/>
+      <w:lvlText w:val="%1."/>
+      <w:lvlJc w:val="left"/>
+      <w:pPr>
+        <w:ind w:left="720" w:hanging="360"/>
+      </w:pPr>
+      <w:rPr>
+        <w:rFonts w:hint="default"/>
+      </w:rPr>
+    </w:lvl>
+    <w:lvl w:ilvl="1" w:tplc="04160019" w:tentative="1">
+      <w:start w:val="1"/>
+      <w:numFmt w:val="lowerLetter"/>
+      <w:lvlText w:val="%2."/>
+      <w:lvlJc w:val="left"/>
+      <w:pPr>
+        <w:ind w:left="1440" w:hanging="360"/>
+      </w:pPr>
+    </w:lvl>
+    <w:lvl w:ilvl="2" w:tplc="0416001B" w:tentative="1">
+      <w:start w:val="1"/>
+      <w:numFmt w:val="lowerRoman"/>
+      <w:lvlText w:val="%3."/>
+      <w:lvlJc w:val="right"/>
+      <w:pPr>
+        <w:ind w:left="2160" w:hanging="180"/>
+      </w:pPr>
+    </w:lvl>
+    <w:lvl w:ilvl="3" w:tplc="0416000F" w:tentative="1">
+      <w:start w:val="1"/>
+      <w:numFmt w:val="decimal"/>
+      <w:lvlText w:val="%4."/>
+      <w:lvlJc w:val="left"/>
+      <w:pPr>
+        <w:ind w:left="2880" w:hanging="360"/>
+      </w:pPr>
+    </w:lvl>
+    <w:lvl w:ilvl="4" w:tplc="04160019" w:tentative="1">
+      <w:start w:val="1"/>
+      <w:numFmt w:val="lowerLetter"/>
+      <w:lvlText w:val="%5."/>
+      <w:lvlJc w:val="left"/>
+      <w:pPr>
+        <w:ind w:left="3600" w:hanging="360"/>
+      </w:pPr>
+    </w:lvl>
+    <w:lvl w:ilvl="5" w:tplc="0416001B" w:tentative="1">
+      <w:start w:val="1"/>
+      <w:numFmt w:val="lowerRoman"/>
+      <w:lvlText w:val="%6."/>
+      <w:lvlJc w:val="right"/>
+      <w:pPr>
+        <w:ind w:left="4320" w:hanging="180"/>
+      </w:pPr>
+    </w:lvl>
+    <w:lvl w:ilvl="6" w:tplc="0416000F" w:tentative="1">
+      <w:start w:val="1"/>
+      <w:numFmt w:val="decimal"/>
+      <w:lvlText w:val="%7."/>
+      <w:lvlJc w:val="left"/>
+      <w:pPr>
+        <w:ind w:left="5040" w:hanging="360"/>
+      </w:pPr>
+    </w:lvl>
+    <w:lvl w:ilvl="7" w:tplc="04160019" w:tentative="1">
+      <w:start w:val="1"/>
+      <w:numFmt w:val="lowerLetter"/>
+      <w:lvlText w:val="%8."/>
+      <w:lvlJc w:val="left"/>
+      <w:pPr>
+        <w:ind w:left="5760" w:hanging="360"/>
+      </w:pPr>
+    </w:lvl>
+    <w:lvl w:ilvl="8" w:tplc="0416001B" w:tentative="1">
+      <w:start w:val="1"/>
+      <w:numFmt w:val="lowerRoman"/>
+      <w:lvlText w:val="%9."/>
+      <w:lvlJc w:val="right"/>
+      <w:pPr>
+        <w:ind w:left="6480" w:hanging="180"/>
+      </w:pPr>
+    </w:lvl>
+  </w:abstractNum>
+  <w:abstractNum w:abstractNumId="5" w15:restartNumberingAfterBreak="0">
     <w:nsid w:val="189F5331"/>
     <w:multiLevelType w:val="hybridMultilevel"/>
     <w:tmpl w:val="7FAEDD3A"/>
@@ -2995,7 +3880,120 @@
       </w:rPr>
     </w:lvl>
   </w:abstractNum>
-  <w:abstractNum w:abstractNumId="4" w15:restartNumberingAfterBreak="0">
+  <w:abstractNum w:abstractNumId="6" w15:restartNumberingAfterBreak="0">
+    <w:nsid w:val="1BB22CDA"/>
+    <w:multiLevelType w:val="hybridMultilevel"/>
+    <w:tmpl w:val="B3A8AA4A"/>
+    <w:lvl w:ilvl="0" w:tplc="04160001">
+      <w:start w:val="1"/>
+      <w:numFmt w:val="bullet"/>
+      <w:lvlText w:val=""/>
+      <w:lvlJc w:val="left"/>
+      <w:pPr>
+        <w:ind w:left="720" w:hanging="360"/>
+      </w:pPr>
+      <w:rPr>
+        <w:rFonts w:ascii="Symbol" w:hAnsi="Symbol" w:hint="default"/>
+      </w:rPr>
+    </w:lvl>
+    <w:lvl w:ilvl="1" w:tplc="04160003" w:tentative="1">
+      <w:start w:val="1"/>
+      <w:numFmt w:val="bullet"/>
+      <w:lvlText w:val="o"/>
+      <w:lvlJc w:val="left"/>
+      <w:pPr>
+        <w:ind w:left="1440" w:hanging="360"/>
+      </w:pPr>
+      <w:rPr>
+        <w:rFonts w:ascii="Courier New" w:hAnsi="Courier New" w:cs="Courier New" w:hint="default"/>
+      </w:rPr>
+    </w:lvl>
+    <w:lvl w:ilvl="2" w:tplc="04160005" w:tentative="1">
+      <w:start w:val="1"/>
+      <w:numFmt w:val="bullet"/>
+      <w:lvlText w:val=""/>
+      <w:lvlJc w:val="left"/>
+      <w:pPr>
+        <w:ind w:left="2160" w:hanging="360"/>
+      </w:pPr>
+      <w:rPr>
+        <w:rFonts w:ascii="Wingdings" w:hAnsi="Wingdings" w:hint="default"/>
+      </w:rPr>
+    </w:lvl>
+    <w:lvl w:ilvl="3" w:tplc="04160001" w:tentative="1">
+      <w:start w:val="1"/>
+      <w:numFmt w:val="bullet"/>
+      <w:lvlText w:val=""/>
+      <w:lvlJc w:val="left"/>
+      <w:pPr>
+        <w:ind w:left="2880" w:hanging="360"/>
+      </w:pPr>
+      <w:rPr>
+        <w:rFonts w:ascii="Symbol" w:hAnsi="Symbol" w:hint="default"/>
+      </w:rPr>
+    </w:lvl>
+    <w:lvl w:ilvl="4" w:tplc="04160003" w:tentative="1">
+      <w:start w:val="1"/>
+      <w:numFmt w:val="bullet"/>
+      <w:lvlText w:val="o"/>
+      <w:lvlJc w:val="left"/>
+      <w:pPr>
+        <w:ind w:left="3600" w:hanging="360"/>
+      </w:pPr>
+      <w:rPr>
+        <w:rFonts w:ascii="Courier New" w:hAnsi="Courier New" w:cs="Courier New" w:hint="default"/>
+      </w:rPr>
+    </w:lvl>
+    <w:lvl w:ilvl="5" w:tplc="04160005" w:tentative="1">
+      <w:start w:val="1"/>
+      <w:numFmt w:val="bullet"/>
+      <w:lvlText w:val=""/>
+      <w:lvlJc w:val="left"/>
+      <w:pPr>
+        <w:ind w:left="4320" w:hanging="360"/>
+      </w:pPr>
+      <w:rPr>
+        <w:rFonts w:ascii="Wingdings" w:hAnsi="Wingdings" w:hint="default"/>
+      </w:rPr>
+    </w:lvl>
+    <w:lvl w:ilvl="6" w:tplc="04160001" w:tentative="1">
+      <w:start w:val="1"/>
+      <w:numFmt w:val="bullet"/>
+      <w:lvlText w:val=""/>
+      <w:lvlJc w:val="left"/>
+      <w:pPr>
+        <w:ind w:left="5040" w:hanging="360"/>
+      </w:pPr>
+      <w:rPr>
+        <w:rFonts w:ascii="Symbol" w:hAnsi="Symbol" w:hint="default"/>
+      </w:rPr>
+    </w:lvl>
+    <w:lvl w:ilvl="7" w:tplc="04160003" w:tentative="1">
+      <w:start w:val="1"/>
+      <w:numFmt w:val="bullet"/>
+      <w:lvlText w:val="o"/>
+      <w:lvlJc w:val="left"/>
+      <w:pPr>
+        <w:ind w:left="5760" w:hanging="360"/>
+      </w:pPr>
+      <w:rPr>
+        <w:rFonts w:ascii="Courier New" w:hAnsi="Courier New" w:cs="Courier New" w:hint="default"/>
+      </w:rPr>
+    </w:lvl>
+    <w:lvl w:ilvl="8" w:tplc="04160005" w:tentative="1">
+      <w:start w:val="1"/>
+      <w:numFmt w:val="bullet"/>
+      <w:lvlText w:val=""/>
+      <w:lvlJc w:val="left"/>
+      <w:pPr>
+        <w:ind w:left="6480" w:hanging="360"/>
+      </w:pPr>
+      <w:rPr>
+        <w:rFonts w:ascii="Wingdings" w:hAnsi="Wingdings" w:hint="default"/>
+      </w:rPr>
+    </w:lvl>
+  </w:abstractNum>
+  <w:abstractNum w:abstractNumId="7" w15:restartNumberingAfterBreak="0">
     <w:nsid w:val="1DD36F7E"/>
     <w:multiLevelType w:val="hybridMultilevel"/>
     <w:tmpl w:val="EBC47B90"/>
@@ -3108,7 +4106,7 @@
       </w:rPr>
     </w:lvl>
   </w:abstractNum>
-  <w:abstractNum w:abstractNumId="5" w15:restartNumberingAfterBreak="0">
+  <w:abstractNum w:abstractNumId="8" w15:restartNumberingAfterBreak="0">
     <w:nsid w:val="20297653"/>
     <w:multiLevelType w:val="hybridMultilevel"/>
     <w:tmpl w:val="52B432FE"/>
@@ -3221,7 +4219,7 @@
       </w:rPr>
     </w:lvl>
   </w:abstractNum>
-  <w:abstractNum w:abstractNumId="6" w15:restartNumberingAfterBreak="0">
+  <w:abstractNum w:abstractNumId="9" w15:restartNumberingAfterBreak="0">
     <w:nsid w:val="2BE76F64"/>
     <w:multiLevelType w:val="hybridMultilevel"/>
     <w:tmpl w:val="55806432"/>
@@ -3334,7 +4332,7 @@
       </w:rPr>
     </w:lvl>
   </w:abstractNum>
-  <w:abstractNum w:abstractNumId="7" w15:restartNumberingAfterBreak="0">
+  <w:abstractNum w:abstractNumId="10" w15:restartNumberingAfterBreak="0">
     <w:nsid w:val="2CA85FE9"/>
     <w:multiLevelType w:val="hybridMultilevel"/>
     <w:tmpl w:val="6EF04B02"/>
@@ -3447,7 +4445,7 @@
       </w:rPr>
     </w:lvl>
   </w:abstractNum>
-  <w:abstractNum w:abstractNumId="8" w15:restartNumberingAfterBreak="0">
+  <w:abstractNum w:abstractNumId="11" w15:restartNumberingAfterBreak="0">
     <w:nsid w:val="2D751A89"/>
     <w:multiLevelType w:val="hybridMultilevel"/>
     <w:tmpl w:val="24A63BAC"/>
@@ -3536,7 +4534,7 @@
       </w:pPr>
     </w:lvl>
   </w:abstractNum>
-  <w:abstractNum w:abstractNumId="9" w15:restartNumberingAfterBreak="0">
+  <w:abstractNum w:abstractNumId="12" w15:restartNumberingAfterBreak="0">
     <w:nsid w:val="2FA913D0"/>
     <w:multiLevelType w:val="hybridMultilevel"/>
     <w:tmpl w:val="598A98A4"/>
@@ -3649,7 +4647,7 @@
       </w:rPr>
     </w:lvl>
   </w:abstractNum>
-  <w:abstractNum w:abstractNumId="10" w15:restartNumberingAfterBreak="0">
+  <w:abstractNum w:abstractNumId="13" w15:restartNumberingAfterBreak="0">
     <w:nsid w:val="30DA527B"/>
     <w:multiLevelType w:val="hybridMultilevel"/>
     <w:tmpl w:val="0D224742"/>
@@ -3762,7 +4760,120 @@
       </w:rPr>
     </w:lvl>
   </w:abstractNum>
-  <w:abstractNum w:abstractNumId="11" w15:restartNumberingAfterBreak="0">
+  <w:abstractNum w:abstractNumId="14" w15:restartNumberingAfterBreak="0">
+    <w:nsid w:val="41010499"/>
+    <w:multiLevelType w:val="hybridMultilevel"/>
+    <w:tmpl w:val="41328BFE"/>
+    <w:lvl w:ilvl="0" w:tplc="04160001">
+      <w:start w:val="1"/>
+      <w:numFmt w:val="bullet"/>
+      <w:lvlText w:val=""/>
+      <w:lvlJc w:val="left"/>
+      <w:pPr>
+        <w:ind w:left="720" w:hanging="360"/>
+      </w:pPr>
+      <w:rPr>
+        <w:rFonts w:ascii="Symbol" w:hAnsi="Symbol" w:hint="default"/>
+      </w:rPr>
+    </w:lvl>
+    <w:lvl w:ilvl="1" w:tplc="04160003" w:tentative="1">
+      <w:start w:val="1"/>
+      <w:numFmt w:val="bullet"/>
+      <w:lvlText w:val="o"/>
+      <w:lvlJc w:val="left"/>
+      <w:pPr>
+        <w:ind w:left="1440" w:hanging="360"/>
+      </w:pPr>
+      <w:rPr>
+        <w:rFonts w:ascii="Courier New" w:hAnsi="Courier New" w:cs="Courier New" w:hint="default"/>
+      </w:rPr>
+    </w:lvl>
+    <w:lvl w:ilvl="2" w:tplc="04160005" w:tentative="1">
+      <w:start w:val="1"/>
+      <w:numFmt w:val="bullet"/>
+      <w:lvlText w:val=""/>
+      <w:lvlJc w:val="left"/>
+      <w:pPr>
+        <w:ind w:left="2160" w:hanging="360"/>
+      </w:pPr>
+      <w:rPr>
+        <w:rFonts w:ascii="Wingdings" w:hAnsi="Wingdings" w:hint="default"/>
+      </w:rPr>
+    </w:lvl>
+    <w:lvl w:ilvl="3" w:tplc="04160001" w:tentative="1">
+      <w:start w:val="1"/>
+      <w:numFmt w:val="bullet"/>
+      <w:lvlText w:val=""/>
+      <w:lvlJc w:val="left"/>
+      <w:pPr>
+        <w:ind w:left="2880" w:hanging="360"/>
+      </w:pPr>
+      <w:rPr>
+        <w:rFonts w:ascii="Symbol" w:hAnsi="Symbol" w:hint="default"/>
+      </w:rPr>
+    </w:lvl>
+    <w:lvl w:ilvl="4" w:tplc="04160003" w:tentative="1">
+      <w:start w:val="1"/>
+      <w:numFmt w:val="bullet"/>
+      <w:lvlText w:val="o"/>
+      <w:lvlJc w:val="left"/>
+      <w:pPr>
+        <w:ind w:left="3600" w:hanging="360"/>
+      </w:pPr>
+      <w:rPr>
+        <w:rFonts w:ascii="Courier New" w:hAnsi="Courier New" w:cs="Courier New" w:hint="default"/>
+      </w:rPr>
+    </w:lvl>
+    <w:lvl w:ilvl="5" w:tplc="04160005" w:tentative="1">
+      <w:start w:val="1"/>
+      <w:numFmt w:val="bullet"/>
+      <w:lvlText w:val=""/>
+      <w:lvlJc w:val="left"/>
+      <w:pPr>
+        <w:ind w:left="4320" w:hanging="360"/>
+      </w:pPr>
+      <w:rPr>
+        <w:rFonts w:ascii="Wingdings" w:hAnsi="Wingdings" w:hint="default"/>
+      </w:rPr>
+    </w:lvl>
+    <w:lvl w:ilvl="6" w:tplc="04160001" w:tentative="1">
+      <w:start w:val="1"/>
+      <w:numFmt w:val="bullet"/>
+      <w:lvlText w:val=""/>
+      <w:lvlJc w:val="left"/>
+      <w:pPr>
+        <w:ind w:left="5040" w:hanging="360"/>
+      </w:pPr>
+      <w:rPr>
+        <w:rFonts w:ascii="Symbol" w:hAnsi="Symbol" w:hint="default"/>
+      </w:rPr>
+    </w:lvl>
+    <w:lvl w:ilvl="7" w:tplc="04160003" w:tentative="1">
+      <w:start w:val="1"/>
+      <w:numFmt w:val="bullet"/>
+      <w:lvlText w:val="o"/>
+      <w:lvlJc w:val="left"/>
+      <w:pPr>
+        <w:ind w:left="5760" w:hanging="360"/>
+      </w:pPr>
+      <w:rPr>
+        <w:rFonts w:ascii="Courier New" w:hAnsi="Courier New" w:cs="Courier New" w:hint="default"/>
+      </w:rPr>
+    </w:lvl>
+    <w:lvl w:ilvl="8" w:tplc="04160005" w:tentative="1">
+      <w:start w:val="1"/>
+      <w:numFmt w:val="bullet"/>
+      <w:lvlText w:val=""/>
+      <w:lvlJc w:val="left"/>
+      <w:pPr>
+        <w:ind w:left="6480" w:hanging="360"/>
+      </w:pPr>
+      <w:rPr>
+        <w:rFonts w:ascii="Wingdings" w:hAnsi="Wingdings" w:hint="default"/>
+      </w:rPr>
+    </w:lvl>
+  </w:abstractNum>
+  <w:abstractNum w:abstractNumId="15" w15:restartNumberingAfterBreak="0">
     <w:nsid w:val="4DF16401"/>
     <w:multiLevelType w:val="hybridMultilevel"/>
     <w:tmpl w:val="911415C6"/>
@@ -3875,7 +4986,7 @@
       </w:rPr>
     </w:lvl>
   </w:abstractNum>
-  <w:abstractNum w:abstractNumId="12" w15:restartNumberingAfterBreak="0">
+  <w:abstractNum w:abstractNumId="16" w15:restartNumberingAfterBreak="0">
     <w:nsid w:val="4EBE2114"/>
     <w:multiLevelType w:val="hybridMultilevel"/>
     <w:tmpl w:val="5F408C1E"/>
@@ -3988,7 +5099,7 @@
       </w:rPr>
     </w:lvl>
   </w:abstractNum>
-  <w:abstractNum w:abstractNumId="13" w15:restartNumberingAfterBreak="0">
+  <w:abstractNum w:abstractNumId="17" w15:restartNumberingAfterBreak="0">
     <w:nsid w:val="4FCF0EDA"/>
     <w:multiLevelType w:val="hybridMultilevel"/>
     <w:tmpl w:val="F920E3D6"/>
@@ -4101,7 +5212,120 @@
       </w:rPr>
     </w:lvl>
   </w:abstractNum>
-  <w:abstractNum w:abstractNumId="14" w15:restartNumberingAfterBreak="0">
+  <w:abstractNum w:abstractNumId="18" w15:restartNumberingAfterBreak="0">
+    <w:nsid w:val="509943FE"/>
+    <w:multiLevelType w:val="hybridMultilevel"/>
+    <w:tmpl w:val="76786FEC"/>
+    <w:lvl w:ilvl="0" w:tplc="04160001">
+      <w:start w:val="1"/>
+      <w:numFmt w:val="bullet"/>
+      <w:lvlText w:val=""/>
+      <w:lvlJc w:val="left"/>
+      <w:pPr>
+        <w:ind w:left="720" w:hanging="360"/>
+      </w:pPr>
+      <w:rPr>
+        <w:rFonts w:ascii="Symbol" w:hAnsi="Symbol" w:hint="default"/>
+      </w:rPr>
+    </w:lvl>
+    <w:lvl w:ilvl="1" w:tplc="04160003" w:tentative="1">
+      <w:start w:val="1"/>
+      <w:numFmt w:val="bullet"/>
+      <w:lvlText w:val="o"/>
+      <w:lvlJc w:val="left"/>
+      <w:pPr>
+        <w:ind w:left="1440" w:hanging="360"/>
+      </w:pPr>
+      <w:rPr>
+        <w:rFonts w:ascii="Courier New" w:hAnsi="Courier New" w:cs="Courier New" w:hint="default"/>
+      </w:rPr>
+    </w:lvl>
+    <w:lvl w:ilvl="2" w:tplc="04160005" w:tentative="1">
+      <w:start w:val="1"/>
+      <w:numFmt w:val="bullet"/>
+      <w:lvlText w:val=""/>
+      <w:lvlJc w:val="left"/>
+      <w:pPr>
+        <w:ind w:left="2160" w:hanging="360"/>
+      </w:pPr>
+      <w:rPr>
+        <w:rFonts w:ascii="Wingdings" w:hAnsi="Wingdings" w:hint="default"/>
+      </w:rPr>
+    </w:lvl>
+    <w:lvl w:ilvl="3" w:tplc="04160001" w:tentative="1">
+      <w:start w:val="1"/>
+      <w:numFmt w:val="bullet"/>
+      <w:lvlText w:val=""/>
+      <w:lvlJc w:val="left"/>
+      <w:pPr>
+        <w:ind w:left="2880" w:hanging="360"/>
+      </w:pPr>
+      <w:rPr>
+        <w:rFonts w:ascii="Symbol" w:hAnsi="Symbol" w:hint="default"/>
+      </w:rPr>
+    </w:lvl>
+    <w:lvl w:ilvl="4" w:tplc="04160003" w:tentative="1">
+      <w:start w:val="1"/>
+      <w:numFmt w:val="bullet"/>
+      <w:lvlText w:val="o"/>
+      <w:lvlJc w:val="left"/>
+      <w:pPr>
+        <w:ind w:left="3600" w:hanging="360"/>
+      </w:pPr>
+      <w:rPr>
+        <w:rFonts w:ascii="Courier New" w:hAnsi="Courier New" w:cs="Courier New" w:hint="default"/>
+      </w:rPr>
+    </w:lvl>
+    <w:lvl w:ilvl="5" w:tplc="04160005" w:tentative="1">
+      <w:start w:val="1"/>
+      <w:numFmt w:val="bullet"/>
+      <w:lvlText w:val=""/>
+      <w:lvlJc w:val="left"/>
+      <w:pPr>
+        <w:ind w:left="4320" w:hanging="360"/>
+      </w:pPr>
+      <w:rPr>
+        <w:rFonts w:ascii="Wingdings" w:hAnsi="Wingdings" w:hint="default"/>
+      </w:rPr>
+    </w:lvl>
+    <w:lvl w:ilvl="6" w:tplc="04160001" w:tentative="1">
+      <w:start w:val="1"/>
+      <w:numFmt w:val="bullet"/>
+      <w:lvlText w:val=""/>
+      <w:lvlJc w:val="left"/>
+      <w:pPr>
+        <w:ind w:left="5040" w:hanging="360"/>
+      </w:pPr>
+      <w:rPr>
+        <w:rFonts w:ascii="Symbol" w:hAnsi="Symbol" w:hint="default"/>
+      </w:rPr>
+    </w:lvl>
+    <w:lvl w:ilvl="7" w:tplc="04160003" w:tentative="1">
+      <w:start w:val="1"/>
+      <w:numFmt w:val="bullet"/>
+      <w:lvlText w:val="o"/>
+      <w:lvlJc w:val="left"/>
+      <w:pPr>
+        <w:ind w:left="5760" w:hanging="360"/>
+      </w:pPr>
+      <w:rPr>
+        <w:rFonts w:ascii="Courier New" w:hAnsi="Courier New" w:cs="Courier New" w:hint="default"/>
+      </w:rPr>
+    </w:lvl>
+    <w:lvl w:ilvl="8" w:tplc="04160005" w:tentative="1">
+      <w:start w:val="1"/>
+      <w:numFmt w:val="bullet"/>
+      <w:lvlText w:val=""/>
+      <w:lvlJc w:val="left"/>
+      <w:pPr>
+        <w:ind w:left="6480" w:hanging="360"/>
+      </w:pPr>
+      <w:rPr>
+        <w:rFonts w:ascii="Wingdings" w:hAnsi="Wingdings" w:hint="default"/>
+      </w:rPr>
+    </w:lvl>
+  </w:abstractNum>
+  <w:abstractNum w:abstractNumId="19" w15:restartNumberingAfterBreak="0">
     <w:nsid w:val="548C348F"/>
     <w:multiLevelType w:val="hybridMultilevel"/>
     <w:tmpl w:val="333E2D3C"/>
@@ -4214,7 +5438,7 @@
       </w:rPr>
     </w:lvl>
   </w:abstractNum>
-  <w:abstractNum w:abstractNumId="15" w15:restartNumberingAfterBreak="0">
+  <w:abstractNum w:abstractNumId="20" w15:restartNumberingAfterBreak="0">
     <w:nsid w:val="622D3287"/>
     <w:multiLevelType w:val="hybridMultilevel"/>
     <w:tmpl w:val="404E7202"/>
@@ -4327,7 +5551,7 @@
       </w:rPr>
     </w:lvl>
   </w:abstractNum>
-  <w:abstractNum w:abstractNumId="16" w15:restartNumberingAfterBreak="0">
+  <w:abstractNum w:abstractNumId="21" w15:restartNumberingAfterBreak="0">
     <w:nsid w:val="65ED0EB2"/>
     <w:multiLevelType w:val="hybridMultilevel"/>
     <w:tmpl w:val="E7F8CF70"/>
@@ -4440,7 +5664,7 @@
       </w:rPr>
     </w:lvl>
   </w:abstractNum>
-  <w:abstractNum w:abstractNumId="17" w15:restartNumberingAfterBreak="0">
+  <w:abstractNum w:abstractNumId="22" w15:restartNumberingAfterBreak="0">
     <w:nsid w:val="70EE38C8"/>
     <w:multiLevelType w:val="hybridMultilevel"/>
     <w:tmpl w:val="2772BF32"/>
@@ -4526,59 +5750,190 @@
       </w:pPr>
     </w:lvl>
   </w:abstractNum>
+  <w:abstractNum w:abstractNumId="23" w15:restartNumberingAfterBreak="0">
+    <w:nsid w:val="7F733055"/>
+    <w:multiLevelType w:val="hybridMultilevel"/>
+    <w:tmpl w:val="E5020AE6"/>
+    <w:lvl w:ilvl="0" w:tplc="04160001">
+      <w:start w:val="1"/>
+      <w:numFmt w:val="bullet"/>
+      <w:lvlText w:val=""/>
+      <w:lvlJc w:val="left"/>
+      <w:pPr>
+        <w:ind w:left="720" w:hanging="360"/>
+      </w:pPr>
+      <w:rPr>
+        <w:rFonts w:ascii="Symbol" w:hAnsi="Symbol" w:hint="default"/>
+      </w:rPr>
+    </w:lvl>
+    <w:lvl w:ilvl="1" w:tplc="04160003" w:tentative="1">
+      <w:start w:val="1"/>
+      <w:numFmt w:val="bullet"/>
+      <w:lvlText w:val="o"/>
+      <w:lvlJc w:val="left"/>
+      <w:pPr>
+        <w:ind w:left="1440" w:hanging="360"/>
+      </w:pPr>
+      <w:rPr>
+        <w:rFonts w:ascii="Courier New" w:hAnsi="Courier New" w:cs="Courier New" w:hint="default"/>
+      </w:rPr>
+    </w:lvl>
+    <w:lvl w:ilvl="2" w:tplc="04160005" w:tentative="1">
+      <w:start w:val="1"/>
+      <w:numFmt w:val="bullet"/>
+      <w:lvlText w:val=""/>
+      <w:lvlJc w:val="left"/>
+      <w:pPr>
+        <w:ind w:left="2160" w:hanging="360"/>
+      </w:pPr>
+      <w:rPr>
+        <w:rFonts w:ascii="Wingdings" w:hAnsi="Wingdings" w:hint="default"/>
+      </w:rPr>
+    </w:lvl>
+    <w:lvl w:ilvl="3" w:tplc="04160001" w:tentative="1">
+      <w:start w:val="1"/>
+      <w:numFmt w:val="bullet"/>
+      <w:lvlText w:val=""/>
+      <w:lvlJc w:val="left"/>
+      <w:pPr>
+        <w:ind w:left="2880" w:hanging="360"/>
+      </w:pPr>
+      <w:rPr>
+        <w:rFonts w:ascii="Symbol" w:hAnsi="Symbol" w:hint="default"/>
+      </w:rPr>
+    </w:lvl>
+    <w:lvl w:ilvl="4" w:tplc="04160003" w:tentative="1">
+      <w:start w:val="1"/>
+      <w:numFmt w:val="bullet"/>
+      <w:lvlText w:val="o"/>
+      <w:lvlJc w:val="left"/>
+      <w:pPr>
+        <w:ind w:left="3600" w:hanging="360"/>
+      </w:pPr>
+      <w:rPr>
+        <w:rFonts w:ascii="Courier New" w:hAnsi="Courier New" w:cs="Courier New" w:hint="default"/>
+      </w:rPr>
+    </w:lvl>
+    <w:lvl w:ilvl="5" w:tplc="04160005" w:tentative="1">
+      <w:start w:val="1"/>
+      <w:numFmt w:val="bullet"/>
+      <w:lvlText w:val=""/>
+      <w:lvlJc w:val="left"/>
+      <w:pPr>
+        <w:ind w:left="4320" w:hanging="360"/>
+      </w:pPr>
+      <w:rPr>
+        <w:rFonts w:ascii="Wingdings" w:hAnsi="Wingdings" w:hint="default"/>
+      </w:rPr>
+    </w:lvl>
+    <w:lvl w:ilvl="6" w:tplc="04160001" w:tentative="1">
+      <w:start w:val="1"/>
+      <w:numFmt w:val="bullet"/>
+      <w:lvlText w:val=""/>
+      <w:lvlJc w:val="left"/>
+      <w:pPr>
+        <w:ind w:left="5040" w:hanging="360"/>
+      </w:pPr>
+      <w:rPr>
+        <w:rFonts w:ascii="Symbol" w:hAnsi="Symbol" w:hint="default"/>
+      </w:rPr>
+    </w:lvl>
+    <w:lvl w:ilvl="7" w:tplc="04160003" w:tentative="1">
+      <w:start w:val="1"/>
+      <w:numFmt w:val="bullet"/>
+      <w:lvlText w:val="o"/>
+      <w:lvlJc w:val="left"/>
+      <w:pPr>
+        <w:ind w:left="5760" w:hanging="360"/>
+      </w:pPr>
+      <w:rPr>
+        <w:rFonts w:ascii="Courier New" w:hAnsi="Courier New" w:cs="Courier New" w:hint="default"/>
+      </w:rPr>
+    </w:lvl>
+    <w:lvl w:ilvl="8" w:tplc="04160005" w:tentative="1">
+      <w:start w:val="1"/>
+      <w:numFmt w:val="bullet"/>
+      <w:lvlText w:val=""/>
+      <w:lvlJc w:val="left"/>
+      <w:pPr>
+        <w:ind w:left="6480" w:hanging="360"/>
+      </w:pPr>
+      <w:rPr>
+        <w:rFonts w:ascii="Wingdings" w:hAnsi="Wingdings" w:hint="default"/>
+      </w:rPr>
+    </w:lvl>
+  </w:abstractNum>
   <w:num w:numId="1">
+    <w:abstractNumId w:val="20"/>
+  </w:num>
+  <w:num w:numId="2">
     <w:abstractNumId w:val="15"/>
   </w:num>
-  <w:num w:numId="2">
+  <w:num w:numId="3">
+    <w:abstractNumId w:val="7"/>
+  </w:num>
+  <w:num w:numId="4">
+    <w:abstractNumId w:val="22"/>
+  </w:num>
+  <w:num w:numId="5">
     <w:abstractNumId w:val="11"/>
   </w:num>
-  <w:num w:numId="3">
-    <w:abstractNumId w:val="4"/>
-  </w:num>
-  <w:num w:numId="4">
-    <w:abstractNumId w:val="17"/>
-  </w:num>
-  <w:num w:numId="5">
-    <w:abstractNumId w:val="8"/>
-  </w:num>
   <w:num w:numId="6">
-    <w:abstractNumId w:val="3"/>
+    <w:abstractNumId w:val="5"/>
   </w:num>
   <w:num w:numId="7">
-    <w:abstractNumId w:val="16"/>
+    <w:abstractNumId w:val="21"/>
   </w:num>
   <w:num w:numId="8">
     <w:abstractNumId w:val="2"/>
   </w:num>
   <w:num w:numId="9">
-    <w:abstractNumId w:val="9"/>
+    <w:abstractNumId w:val="12"/>
   </w:num>
   <w:num w:numId="10">
-    <w:abstractNumId w:val="13"/>
+    <w:abstractNumId w:val="17"/>
   </w:num>
   <w:num w:numId="11">
     <w:abstractNumId w:val="0"/>
   </w:num>
   <w:num w:numId="12">
-    <w:abstractNumId w:val="10"/>
+    <w:abstractNumId w:val="13"/>
   </w:num>
   <w:num w:numId="13">
-    <w:abstractNumId w:val="6"/>
+    <w:abstractNumId w:val="9"/>
   </w:num>
   <w:num w:numId="14">
-    <w:abstractNumId w:val="5"/>
+    <w:abstractNumId w:val="8"/>
   </w:num>
   <w:num w:numId="15">
-    <w:abstractNumId w:val="12"/>
+    <w:abstractNumId w:val="16"/>
   </w:num>
   <w:num w:numId="16">
-    <w:abstractNumId w:val="14"/>
+    <w:abstractNumId w:val="19"/>
   </w:num>
   <w:num w:numId="17">
     <w:abstractNumId w:val="1"/>
   </w:num>
   <w:num w:numId="18">
-    <w:abstractNumId w:val="7"/>
+    <w:abstractNumId w:val="10"/>
+  </w:num>
+  <w:num w:numId="19">
+    <w:abstractNumId w:val="18"/>
+  </w:num>
+  <w:num w:numId="20">
+    <w:abstractNumId w:val="4"/>
+  </w:num>
+  <w:num w:numId="21">
+    <w:abstractNumId w:val="23"/>
+  </w:num>
+  <w:num w:numId="22">
+    <w:abstractNumId w:val="6"/>
+  </w:num>
+  <w:num w:numId="23">
+    <w:abstractNumId w:val="3"/>
+  </w:num>
+  <w:num w:numId="24">
+    <w:abstractNumId w:val="14"/>
   </w:num>
 </w:numbering>
 </file>

</xml_diff>